<commit_message>
more scripts to make docs from md, better gitignore, and more rendered docs
</commit_message>
<xml_diff>
--- a/rendered docs/VoxRequirements.docx
+++ b/rendered docs/VoxRequirements.docx
@@ -51,23 +51,20 @@
     <w:p>
       <w:pPr>
         <w:pStyle w:val="Title"/>
-        <w:rPr>
-          <w:sz w:val="48"/>
-          <w:szCs w:val="48"/>
-        </w:rPr>
-      </w:pPr>
-      <w:r>
-        <w:rPr>
-          <w:sz w:val="48"/>
-          <w:szCs w:val="48"/>
-        </w:rPr>
+        <w:rPr/>
+      </w:pPr>
+      <w:r>
+        <w:rPr/>
         <w:t xml:space="preserve">Vox </w:t>
       </w:r>
-      <w:r>
-        <w:rPr>
-          <w:sz w:val="48"/>
-          <w:szCs w:val="48"/>
-        </w:rPr>
+    </w:p>
+    <w:p>
+      <w:pPr>
+        <w:pStyle w:val="Title"/>
+        <w:rPr/>
+      </w:pPr>
+      <w:r>
+        <w:rPr/>
         <w:t>Software Requirement Specifications</w:t>
       </w:r>
     </w:p>
@@ -535,7 +532,65 @@
       <w:r>
         <w:rPr/>
         <w:t xml:space="preserve">- </w:t>
-      </w:r>
+        <w:tab/>
+      </w:r>
+      <w:r>
+        <w:fldChar w:fldCharType="begin"/>
+      </w:r>
+      <w:r>
+        <w:rPr>
+          <w:rStyle w:val="InternetLink"/>
+          <w:u w:val="none"/>
+          <w:color w:val="5983B0"/>
+        </w:rPr>
+        <w:instrText> HYPERLINK "VoxSoftwarePlan.docx" \l "Personas|outline"</w:instrText>
+      </w:r>
+      <w:r>
+        <w:rPr>
+          <w:rStyle w:val="InternetLink"/>
+          <w:u w:val="none"/>
+          <w:color w:val="5983B0"/>
+        </w:rPr>
+        <w:fldChar w:fldCharType="separate"/>
+      </w:r>
+      <w:r>
+        <w:rPr>
+          <w:rStyle w:val="InternetLink"/>
+          <w:color w:val="5983B0"/>
+          <w:u w:val="none"/>
+        </w:rPr>
+        <w:t>Personas</w:t>
+      </w:r>
+      <w:r>
+        <w:rPr>
+          <w:rStyle w:val="InternetLink"/>
+          <w:u w:val="none"/>
+          <w:color w:val="5983B0"/>
+        </w:rPr>
+        <w:fldChar w:fldCharType="end"/>
+      </w:r>
+      <w:bookmarkStart w:id="1" w:name="scope"/>
+      <w:bookmarkEnd w:id="1"/>
+    </w:p>
+    <w:p>
+      <w:pPr>
+        <w:pStyle w:val="Heading2"/>
+        <w:rPr/>
+      </w:pPr>
+      <w:r>
+        <w:rPr/>
+        <w:t>2.0 Related Documents</w:t>
+      </w:r>
+    </w:p>
+    <w:p>
+      <w:pPr>
+        <w:pStyle w:val="Compact"/>
+        <w:numPr>
+          <w:ilvl w:val="0"/>
+          <w:numId w:val="1"/>
+        </w:numPr>
+        <w:rPr/>
+      </w:pPr>
       <w:r>
         <w:fldChar w:fldCharType="begin"/>
       </w:r>
@@ -543,56 +598,7 @@
         <w:rPr>
           <w:rStyle w:val="InternetLink"/>
         </w:rPr>
-        <w:instrText> HYPERLINK "design_document.md" \l "personas"</w:instrText>
-      </w:r>
-      <w:r>
-        <w:rPr>
-          <w:rStyle w:val="InternetLink"/>
-        </w:rPr>
-        <w:fldChar w:fldCharType="separate"/>
-      </w:r>
-      <w:r>
-        <w:rPr>
-          <w:rStyle w:val="InternetLink"/>
-        </w:rPr>
-        <w:t>Personas</w:t>
-      </w:r>
-      <w:r>
-        <w:rPr>
-          <w:rStyle w:val="InternetLink"/>
-        </w:rPr>
-        <w:fldChar w:fldCharType="end"/>
-      </w:r>
-      <w:bookmarkStart w:id="1" w:name="scope"/>
-      <w:bookmarkEnd w:id="1"/>
-    </w:p>
-    <w:p>
-      <w:pPr>
-        <w:pStyle w:val="Heading2"/>
-        <w:rPr/>
-      </w:pPr>
-      <w:r>
-        <w:rPr/>
-        <w:t>2.0 Related Documents</w:t>
-      </w:r>
-    </w:p>
-    <w:p>
-      <w:pPr>
-        <w:pStyle w:val="Compact"/>
-        <w:numPr>
-          <w:ilvl w:val="0"/>
-          <w:numId w:val="1"/>
-        </w:numPr>
-        <w:rPr/>
-      </w:pPr>
-      <w:r>
-        <w:fldChar w:fldCharType="begin"/>
-      </w:r>
-      <w:r>
-        <w:rPr>
-          <w:rStyle w:val="InternetLink"/>
-        </w:rPr>
-        <w:instrText> HYPERLINK "design_document.md" \l "vox"</w:instrText>
+        <w:instrText> HYPERLINK "VoxSoftwarePlan.docx" \l "vox"</w:instrText>
       </w:r>
       <w:r>
         <w:rPr>
@@ -8777,6 +8783,13 @@
       <w:color w:val="800000"/>
       <w:u w:val="single"/>
       <w:lang w:val="zxx" w:eastAsia="zxx" w:bidi="zxx"/>
+    </w:rPr>
+  </w:style>
+  <w:style w:type="character" w:styleId="Bullets">
+    <w:name w:val="Bullets"/>
+    <w:qFormat/>
+    <w:rPr>
+      <w:rFonts w:ascii="OpenSymbol" w:hAnsi="OpenSymbol" w:eastAsia="OpenSymbol" w:cs="OpenSymbol"/>
     </w:rPr>
   </w:style>
   <w:style w:type="paragraph" w:styleId="Heading">

</xml_diff>

<commit_message>
updated scripts to generate docs, fixed component diagram and added extra inputs, rendered docs
</commit_message>
<xml_diff>
--- a/rendered docs/VoxRequirements.docx
+++ b/rendered docs/VoxRequirements.docx
@@ -2,7 +2,7 @@
 <file path=word/document.xml><?xml version="1.0" encoding="utf-8"?>
 <w:document xmlns:w="http://schemas.openxmlformats.org/wordprocessingml/2006/main" xmlns:m="http://schemas.openxmlformats.org/officeDocument/2006/math" xmlns:r="http://schemas.openxmlformats.org/officeDocument/2006/relationships" xmlns:o="urn:schemas-microsoft-com:office:office" xmlns:v="urn:schemas-microsoft-com:vml" xmlns:w10="urn:schemas-microsoft-com:office:word" xmlns:a="http://schemas.openxmlformats.org/drawingml/2006/main" xmlns:pic="http://schemas.openxmlformats.org/drawingml/2006/picture" xmlns:wp="http://schemas.openxmlformats.org/drawingml/2006/wordprocessingDrawing">
   <w:body>
-    <w:bookmarkStart w:id="90" w:name="software-requirement-specifications"/>
+    <w:bookmarkStart w:id="91" w:name="software-requirement-specifications"/>
     <w:p>
       <w:pPr>
         <w:pStyle w:val="Heading1"/>
@@ -81,6 +81,106 @@
             </w:pPr>
             <w:r>
               <w:t xml:space="preserve">Version</w:t>
+            </w:r>
+          </w:p>
+        </w:tc>
+      </w:tr>
+      <w:tr>
+        <w:tc>
+          <w:tcPr/>
+          <w:p>
+            <w:pPr>
+              <w:pStyle w:val="Compact"/>
+              <w:jc w:val="left"/>
+            </w:pPr>
+            <w:r>
+              <w:t xml:space="preserve">2/15/2023</w:t>
+            </w:r>
+          </w:p>
+        </w:tc>
+        <w:tc>
+          <w:tcPr/>
+          <w:p>
+            <w:pPr>
+              <w:pStyle w:val="Compact"/>
+              <w:jc w:val="center"/>
+            </w:pPr>
+            <w:r>
+              <w:t xml:space="preserve">Team</w:t>
+            </w:r>
+          </w:p>
+        </w:tc>
+        <w:tc>
+          <w:tcPr/>
+          <w:p>
+            <w:pPr>
+              <w:pStyle w:val="Compact"/>
+              <w:jc w:val="center"/>
+            </w:pPr>
+            <w:r>
+              <w:t xml:space="preserve">Team &amp; Supervisor</w:t>
+            </w:r>
+          </w:p>
+        </w:tc>
+        <w:tc>
+          <w:tcPr/>
+          <w:p>
+            <w:pPr>
+              <w:pStyle w:val="Compact"/>
+              <w:jc w:val="center"/>
+            </w:pPr>
+            <w:r>
+              <w:t xml:space="preserve">3</w:t>
+            </w:r>
+          </w:p>
+        </w:tc>
+      </w:tr>
+      <w:tr>
+        <w:tc>
+          <w:tcPr/>
+          <w:p>
+            <w:pPr>
+              <w:pStyle w:val="Compact"/>
+              <w:jc w:val="left"/>
+            </w:pPr>
+            <w:r>
+              <w:t xml:space="preserve">1/27/2023</w:t>
+            </w:r>
+          </w:p>
+        </w:tc>
+        <w:tc>
+          <w:tcPr/>
+          <w:p>
+            <w:pPr>
+              <w:pStyle w:val="Compact"/>
+              <w:jc w:val="center"/>
+            </w:pPr>
+            <w:r>
+              <w:t xml:space="preserve">Team</w:t>
+            </w:r>
+          </w:p>
+        </w:tc>
+        <w:tc>
+          <w:tcPr/>
+          <w:p>
+            <w:pPr>
+              <w:pStyle w:val="Compact"/>
+              <w:jc w:val="center"/>
+            </w:pPr>
+            <w:r>
+              <w:t xml:space="preserve">Team &amp; Supervisor</w:t>
+            </w:r>
+          </w:p>
+        </w:tc>
+        <w:tc>
+          <w:tcPr/>
+          <w:p>
+            <w:pPr>
+              <w:pStyle w:val="Compact"/>
+              <w:jc w:val="center"/>
+            </w:pPr>
+            <w:r>
+              <w:t xml:space="preserve">3</w:t>
             </w:r>
           </w:p>
         </w:tc>
@@ -292,14 +392,14 @@
       <w:r>
         <w:drawing>
           <wp:inline>
-            <wp:extent cx="5334000" cy="5414695"/>
+            <wp:extent cx="5334000" cy="4930520"/>
             <wp:effectExtent b="0" l="0" r="0" t="0"/>
             <wp:docPr descr="Use Case Diagram" title="" id="25" name="Picture"/>
             <a:graphic>
               <a:graphicData uri="http://schemas.openxmlformats.org/drawingml/2006/picture">
                 <pic:pic>
                   <pic:nvPicPr>
-                    <pic:cNvPr descr="./Images/UseCaseDiagram.png" id="26" name="Picture"/>
+                    <pic:cNvPr descr="./Images/usecase_diagram.png" id="26" name="Picture"/>
                     <pic:cNvPicPr>
                       <a:picLocks noChangeArrowheads="1" noChangeAspect="1"/>
                     </pic:cNvPicPr>
@@ -313,7 +413,7 @@
                   <pic:spPr bwMode="auto">
                     <a:xfrm>
                       <a:off x="0" y="0"/>
-                      <a:ext cx="5334000" cy="5414695"/>
+                      <a:ext cx="5334000" cy="4930520"/>
                     </a:xfrm>
                     <a:prstGeom prst="rect">
                       <a:avLst/>
@@ -457,10 +557,11 @@
         <w:tblLook w:firstRow="1" w:lastRow="0" w:firstColumn="0" w:lastColumn="0" w:noHBand="0" w:noVBand="0" w:val="0020"/>
       </w:tblPr>
       <w:tblGrid>
-        <w:gridCol w:w="1980"/>
-        <w:gridCol w:w="1980"/>
-        <w:gridCol w:w="1980"/>
-        <w:gridCol w:w="1980"/>
+        <w:gridCol w:w="1584"/>
+        <w:gridCol w:w="1584"/>
+        <w:gridCol w:w="1584"/>
+        <w:gridCol w:w="1584"/>
+        <w:gridCol w:w="1584"/>
       </w:tblGrid>
       <w:tr>
         <w:trPr>
@@ -514,6 +615,18 @@
             </w:r>
           </w:p>
         </w:tc>
+        <w:tc>
+          <w:tcPr/>
+          <w:p>
+            <w:pPr>
+              <w:pStyle w:val="Compact"/>
+              <w:jc w:val="center"/>
+            </w:pPr>
+            <w:r>
+              <w:t xml:space="preserve">Jesse</w:t>
+            </w:r>
+          </w:p>
+        </w:tc>
       </w:tr>
       <w:tr>
         <w:tc>
@@ -564,6 +677,18 @@
             </w:r>
           </w:p>
         </w:tc>
+        <w:tc>
+          <w:tcPr/>
+          <w:p>
+            <w:pPr>
+              <w:pStyle w:val="Compact"/>
+              <w:jc w:val="center"/>
+            </w:pPr>
+            <w:r>
+              <w:t xml:space="preserve">X</w:t>
+            </w:r>
+          </w:p>
+        </w:tc>
       </w:tr>
       <w:tr>
         <w:tc>
@@ -610,6 +735,14 @@
             </w:pPr>
           </w:p>
         </w:tc>
+        <w:tc>
+          <w:tcPr/>
+          <w:p>
+            <w:pPr>
+              <w:pStyle w:val="Compact"/>
+            </w:pPr>
+          </w:p>
+        </w:tc>
       </w:tr>
       <w:tr>
         <w:tc>
@@ -652,6 +785,18 @@
             </w:r>
           </w:p>
         </w:tc>
+        <w:tc>
+          <w:tcPr/>
+          <w:p>
+            <w:pPr>
+              <w:pStyle w:val="Compact"/>
+              <w:jc w:val="center"/>
+            </w:pPr>
+            <w:r>
+              <w:t xml:space="preserve">X</w:t>
+            </w:r>
+          </w:p>
+        </w:tc>
       </w:tr>
       <w:tr>
         <w:tc>
@@ -694,6 +839,14 @@
             </w:r>
           </w:p>
         </w:tc>
+        <w:tc>
+          <w:tcPr/>
+          <w:p>
+            <w:pPr>
+              <w:pStyle w:val="Compact"/>
+            </w:pPr>
+          </w:p>
+        </w:tc>
       </w:tr>
       <w:tr>
         <w:tc>
@@ -744,6 +897,18 @@
             </w:r>
           </w:p>
         </w:tc>
+        <w:tc>
+          <w:tcPr/>
+          <w:p>
+            <w:pPr>
+              <w:pStyle w:val="Compact"/>
+              <w:jc w:val="center"/>
+            </w:pPr>
+            <w:r>
+              <w:t xml:space="preserve">X</w:t>
+            </w:r>
+          </w:p>
+        </w:tc>
       </w:tr>
       <w:tr>
         <w:tc>
@@ -790,6 +955,18 @@
             </w:pPr>
           </w:p>
         </w:tc>
+        <w:tc>
+          <w:tcPr/>
+          <w:p>
+            <w:pPr>
+              <w:pStyle w:val="Compact"/>
+              <w:jc w:val="center"/>
+            </w:pPr>
+            <w:r>
+              <w:t xml:space="preserve">X</w:t>
+            </w:r>
+          </w:p>
+        </w:tc>
       </w:tr>
       <w:tr>
         <w:tc>
@@ -838,6 +1015,14 @@
             <w:r>
               <w:t xml:space="preserve">X</w:t>
             </w:r>
+          </w:p>
+        </w:tc>
+        <w:tc>
+          <w:tcPr/>
+          <w:p>
+            <w:pPr>
+              <w:pStyle w:val="Compact"/>
+            </w:pPr>
           </w:p>
         </w:tc>
       </w:tr>
@@ -1038,11 +1223,11 @@
         <w:t xml:space="preserve"> </w:t>
       </w:r>
       <w:r>
-        <w:t xml:space="preserve">- Light/Dark theme selection</w:t>
+        <w:t xml:space="preserve">- None</w:t>
       </w:r>
     </w:p>
     <w:bookmarkEnd w:id="40"/>
-    <w:bookmarkStart w:id="58" w:name="use-cases"/>
+    <w:bookmarkStart w:id="57" w:name="use-cases"/>
     <w:p>
       <w:pPr>
         <w:pStyle w:val="Heading2"/>
@@ -1057,7 +1242,7 @@
         <w:pStyle w:val="Heading3"/>
       </w:pPr>
       <w:r>
-        <w:t xml:space="preserve">3.2 Create Account</w:t>
+        <w:t xml:space="preserve">3.1 Create Account</w:t>
       </w:r>
     </w:p>
     <w:p>
@@ -1175,7 +1360,7 @@
         <w:pStyle w:val="Heading3"/>
       </w:pPr>
       <w:r>
-        <w:t xml:space="preserve">3.3 User Login</w:t>
+        <w:t xml:space="preserve">3.2 User Login</w:t>
       </w:r>
     </w:p>
     <w:p>
@@ -1293,7 +1478,7 @@
         <w:pStyle w:val="Heading3"/>
       </w:pPr>
       <w:r>
-        <w:t xml:space="preserve">3.4 Create Vox Server</w:t>
+        <w:t xml:space="preserve">3.3 Create Vox Server</w:t>
       </w:r>
     </w:p>
     <w:p>
@@ -1411,7 +1596,7 @@
         <w:pStyle w:val="Heading3"/>
       </w:pPr>
       <w:r>
-        <w:t xml:space="preserve">3.5 Chat on Servers</w:t>
+        <w:t xml:space="preserve">3.4 Chat on Servers</w:t>
       </w:r>
     </w:p>
     <w:p>
@@ -1523,13 +1708,13 @@
       </w:r>
     </w:p>
     <w:bookmarkEnd w:id="44"/>
-    <w:bookmarkStart w:id="45" w:name="call-on-servers"/>
+    <w:bookmarkStart w:id="45" w:name="viewedit-notebook"/>
     <w:p>
       <w:pPr>
         <w:pStyle w:val="Heading3"/>
       </w:pPr>
       <w:r>
-        <w:t xml:space="preserve">3.6 Call on Servers</w:t>
+        <w:t xml:space="preserve">3.5 View/edit notebook</w:t>
       </w:r>
     </w:p>
     <w:p>
@@ -1553,7 +1738,7 @@
         <w:pStyle w:val="Compact"/>
       </w:pPr>
       <w:r>
-        <w:t xml:space="preserve">Preconditions: Must have/be in a server</w:t>
+        <w:t xml:space="preserve">Preconditions: Must have an account and be a part of a server</w:t>
       </w:r>
     </w:p>
     <w:p>
@@ -1577,7 +1762,7 @@
         <w:pStyle w:val="Compact"/>
       </w:pPr>
       <w:r>
-        <w:t xml:space="preserve">Select server</w:t>
+        <w:t xml:space="preserve">Open notebook to view content</w:t>
       </w:r>
     </w:p>
     <w:p>
@@ -1589,7 +1774,7 @@
         <w:pStyle w:val="Compact"/>
       </w:pPr>
       <w:r>
-        <w:t xml:space="preserve">Select User(s) to call</w:t>
+        <w:t xml:space="preserve">Make changes</w:t>
       </w:r>
     </w:p>
     <w:p>
@@ -1601,31 +1786,7 @@
         <w:pStyle w:val="Compact"/>
       </w:pPr>
       <w:r>
-        <w:t xml:space="preserve">Start the call</w:t>
-      </w:r>
-    </w:p>
-    <w:p>
-      <w:pPr>
-        <w:numPr>
-          <w:ilvl w:val="1"/>
-          <w:numId w:val="1014"/>
-        </w:numPr>
-        <w:pStyle w:val="Compact"/>
-      </w:pPr>
-      <w:r>
-        <w:t xml:space="preserve">Communicate</w:t>
-      </w:r>
-    </w:p>
-    <w:p>
-      <w:pPr>
-        <w:numPr>
-          <w:ilvl w:val="1"/>
-          <w:numId w:val="1014"/>
-        </w:numPr>
-        <w:pStyle w:val="Compact"/>
-      </w:pPr>
-      <w:r>
-        <w:t xml:space="preserve">End call</w:t>
+        <w:t xml:space="preserve">Share notebook with other users</w:t>
       </w:r>
     </w:p>
     <w:p>
@@ -1637,7 +1798,7 @@
         <w:pStyle w:val="Compact"/>
       </w:pPr>
       <w:r>
-        <w:t xml:space="preserve">Postconditions: Call info is displayed in chat</w:t>
+        <w:t xml:space="preserve">Postconditions: Save notebook if changes were made</w:t>
       </w:r>
     </w:p>
     <w:p>
@@ -1649,7 +1810,7 @@
         <w:pStyle w:val="Compact"/>
       </w:pPr>
       <w:r>
-        <w:t xml:space="preserve">Requirements: If connection is lost during call, user cannot rejoin the call.</w:t>
+        <w:t xml:space="preserve">Requirements: None</w:t>
       </w:r>
     </w:p>
     <w:p>
@@ -1661,17 +1822,17 @@
         <w:pStyle w:val="Compact"/>
       </w:pPr>
       <w:r>
-        <w:t xml:space="preserve">Interface Requirements: A server call room</w:t>
+        <w:t xml:space="preserve">Interface Requirements: Server screen, and notebook screen</w:t>
       </w:r>
     </w:p>
     <w:bookmarkEnd w:id="45"/>
-    <w:bookmarkStart w:id="46" w:name="viewedit-notebook"/>
+    <w:bookmarkStart w:id="51" w:name="calendar"/>
     <w:p>
       <w:pPr>
         <w:pStyle w:val="Heading3"/>
       </w:pPr>
       <w:r>
-        <w:t xml:space="preserve">3.7 View/edit notebook</w:t>
+        <w:t xml:space="preserve">3.6 Calendar</w:t>
       </w:r>
     </w:p>
     <w:p>
@@ -1679,124 +1840,6 @@
         <w:numPr>
           <w:ilvl w:val="0"/>
           <w:numId w:val="1015"/>
-        </w:numPr>
-        <w:pStyle w:val="Compact"/>
-      </w:pPr>
-      <w:r>
-        <w:t xml:space="preserve">Actors: Users and Server Admin</w:t>
-      </w:r>
-    </w:p>
-    <w:p>
-      <w:pPr>
-        <w:numPr>
-          <w:ilvl w:val="0"/>
-          <w:numId w:val="1015"/>
-        </w:numPr>
-        <w:pStyle w:val="Compact"/>
-      </w:pPr>
-      <w:r>
-        <w:t xml:space="preserve">Preconditions: Must have an account and be a part of a server</w:t>
-      </w:r>
-    </w:p>
-    <w:p>
-      <w:pPr>
-        <w:numPr>
-          <w:ilvl w:val="0"/>
-          <w:numId w:val="1015"/>
-        </w:numPr>
-        <w:pStyle w:val="Compact"/>
-      </w:pPr>
-      <w:r>
-        <w:t xml:space="preserve">Flow of events:</w:t>
-      </w:r>
-    </w:p>
-    <w:p>
-      <w:pPr>
-        <w:numPr>
-          <w:ilvl w:val="1"/>
-          <w:numId w:val="1016"/>
-        </w:numPr>
-        <w:pStyle w:val="Compact"/>
-      </w:pPr>
-      <w:r>
-        <w:t xml:space="preserve">Open notebook to view content</w:t>
-      </w:r>
-    </w:p>
-    <w:p>
-      <w:pPr>
-        <w:numPr>
-          <w:ilvl w:val="1"/>
-          <w:numId w:val="1016"/>
-        </w:numPr>
-        <w:pStyle w:val="Compact"/>
-      </w:pPr>
-      <w:r>
-        <w:t xml:space="preserve">Make changes</w:t>
-      </w:r>
-    </w:p>
-    <w:p>
-      <w:pPr>
-        <w:numPr>
-          <w:ilvl w:val="1"/>
-          <w:numId w:val="1016"/>
-        </w:numPr>
-        <w:pStyle w:val="Compact"/>
-      </w:pPr>
-      <w:r>
-        <w:t xml:space="preserve">Share notebook with other users</w:t>
-      </w:r>
-    </w:p>
-    <w:p>
-      <w:pPr>
-        <w:numPr>
-          <w:ilvl w:val="0"/>
-          <w:numId w:val="1015"/>
-        </w:numPr>
-        <w:pStyle w:val="Compact"/>
-      </w:pPr>
-      <w:r>
-        <w:t xml:space="preserve">Postconditions: Save notebook if changes were made</w:t>
-      </w:r>
-    </w:p>
-    <w:p>
-      <w:pPr>
-        <w:numPr>
-          <w:ilvl w:val="0"/>
-          <w:numId w:val="1015"/>
-        </w:numPr>
-        <w:pStyle w:val="Compact"/>
-      </w:pPr>
-      <w:r>
-        <w:t xml:space="preserve">Requirements: None</w:t>
-      </w:r>
-    </w:p>
-    <w:p>
-      <w:pPr>
-        <w:numPr>
-          <w:ilvl w:val="0"/>
-          <w:numId w:val="1015"/>
-        </w:numPr>
-        <w:pStyle w:val="Compact"/>
-      </w:pPr>
-      <w:r>
-        <w:t xml:space="preserve">Interface Requirements: Server screen, and notebook screen</w:t>
-      </w:r>
-    </w:p>
-    <w:bookmarkEnd w:id="46"/>
-    <w:bookmarkStart w:id="52" w:name="calendar"/>
-    <w:p>
-      <w:pPr>
-        <w:pStyle w:val="Heading3"/>
-      </w:pPr>
-      <w:r>
-        <w:t xml:space="preserve">3.8 Calendar</w:t>
-      </w:r>
-    </w:p>
-    <w:p>
-      <w:pPr>
-        <w:numPr>
-          <w:ilvl w:val="0"/>
-          <w:numId w:val="1017"/>
         </w:numPr>
         <w:pStyle w:val="Compact"/>
       </w:pPr>
@@ -1813,18 +1856,18 @@
           <wp:inline>
             <wp:extent cx="5334000" cy="2923218"/>
             <wp:effectExtent b="0" l="0" r="0" t="0"/>
-            <wp:docPr descr="Calendar Use Cases" title="" id="48" name="Picture"/>
+            <wp:docPr descr="Calendar Use Cases" title="" id="47" name="Picture"/>
             <a:graphic>
               <a:graphicData uri="http://schemas.openxmlformats.org/drawingml/2006/picture">
                 <pic:pic>
                   <pic:nvPicPr>
-                    <pic:cNvPr descr="./Images/calendar_usecase.jpg" id="49" name="Picture"/>
+                    <pic:cNvPr descr="./Images/calendar_usecase.jpg" id="48" name="Picture"/>
                     <pic:cNvPicPr>
                       <a:picLocks noChangeArrowheads="1" noChangeAspect="1"/>
                     </pic:cNvPicPr>
                   </pic:nvPicPr>
                   <pic:blipFill>
-                    <a:blip r:embed="rId47"/>
+                    <a:blip r:embed="rId46"/>
                     <a:stretch>
                       <a:fillRect/>
                     </a:stretch>
@@ -1859,13 +1902,119 @@
         <w:t xml:space="preserve">Calendar Use Cases</w:t>
       </w:r>
     </w:p>
-    <w:bookmarkStart w:id="50" w:name="create-event"/>
+    <w:bookmarkStart w:id="49" w:name="create-event"/>
     <w:p>
       <w:pPr>
         <w:pStyle w:val="Heading4"/>
       </w:pPr>
       <w:r>
-        <w:t xml:space="preserve">3.8.1 Create event</w:t>
+        <w:t xml:space="preserve">3.6.1 Create event</w:t>
+      </w:r>
+    </w:p>
+    <w:p>
+      <w:pPr>
+        <w:numPr>
+          <w:ilvl w:val="0"/>
+          <w:numId w:val="1016"/>
+        </w:numPr>
+        <w:pStyle w:val="Compact"/>
+      </w:pPr>
+      <w:r>
+        <w:t xml:space="preserve">Preconditions: Must have an account</w:t>
+      </w:r>
+    </w:p>
+    <w:p>
+      <w:pPr>
+        <w:numPr>
+          <w:ilvl w:val="0"/>
+          <w:numId w:val="1016"/>
+        </w:numPr>
+        <w:pStyle w:val="Compact"/>
+      </w:pPr>
+      <w:r>
+        <w:t xml:space="preserve">Flow of events:</w:t>
+      </w:r>
+    </w:p>
+    <w:p>
+      <w:pPr>
+        <w:numPr>
+          <w:ilvl w:val="1"/>
+          <w:numId w:val="1017"/>
+        </w:numPr>
+        <w:pStyle w:val="Compact"/>
+      </w:pPr>
+      <w:r>
+        <w:t xml:space="preserve">Open calendar and view content</w:t>
+      </w:r>
+    </w:p>
+    <w:p>
+      <w:pPr>
+        <w:numPr>
+          <w:ilvl w:val="1"/>
+          <w:numId w:val="1017"/>
+        </w:numPr>
+        <w:pStyle w:val="Compact"/>
+      </w:pPr>
+      <w:r>
+        <w:t xml:space="preserve">User enters data for event</w:t>
+      </w:r>
+    </w:p>
+    <w:p>
+      <w:pPr>
+        <w:numPr>
+          <w:ilvl w:val="0"/>
+          <w:numId w:val="1016"/>
+        </w:numPr>
+        <w:pStyle w:val="Compact"/>
+      </w:pPr>
+      <w:r>
+        <w:t xml:space="preserve">Postconditions: Event is added to calendar</w:t>
+      </w:r>
+    </w:p>
+    <w:p>
+      <w:pPr>
+        <w:numPr>
+          <w:ilvl w:val="0"/>
+          <w:numId w:val="1016"/>
+        </w:numPr>
+        <w:pStyle w:val="Compact"/>
+      </w:pPr>
+      <w:r>
+        <w:t xml:space="preserve">Requirements: None</w:t>
+      </w:r>
+    </w:p>
+    <w:p>
+      <w:pPr>
+        <w:numPr>
+          <w:ilvl w:val="0"/>
+          <w:numId w:val="1016"/>
+        </w:numPr>
+        <w:pStyle w:val="Compact"/>
+      </w:pPr>
+      <w:r>
+        <w:t xml:space="preserve">Other requirements: in order to invite users to an event, you must be in a server with them</w:t>
+      </w:r>
+    </w:p>
+    <w:p>
+      <w:pPr>
+        <w:numPr>
+          <w:ilvl w:val="0"/>
+          <w:numId w:val="1016"/>
+        </w:numPr>
+        <w:pStyle w:val="Compact"/>
+      </w:pPr>
+      <w:r>
+        <w:t xml:space="preserve">Interface Requirements: Home page screen</w:t>
+      </w:r>
+    </w:p>
+    <w:bookmarkEnd w:id="49"/>
+    <w:bookmarkStart w:id="50" w:name="remove-event"/>
+    <w:p>
+      <w:pPr>
+        <w:pStyle w:val="Heading4"/>
+      </w:pPr>
+      <w:r>
+        <w:t xml:space="preserve">3.6.2 Remove event</w:t>
       </w:r>
     </w:p>
     <w:p>
@@ -1877,7 +2026,7 @@
         <w:pStyle w:val="Compact"/>
       </w:pPr>
       <w:r>
-        <w:t xml:space="preserve">Preconditions: Must have an account</w:t>
+        <w:t xml:space="preserve">Preconditions: Must have an existing event</w:t>
       </w:r>
     </w:p>
     <w:p>
@@ -1901,7 +2050,7 @@
         <w:pStyle w:val="Compact"/>
       </w:pPr>
       <w:r>
-        <w:t xml:space="preserve">Open calendar and view content</w:t>
+        <w:t xml:space="preserve">Select event</w:t>
       </w:r>
     </w:p>
     <w:p>
@@ -1913,7 +2062,19 @@
         <w:pStyle w:val="Compact"/>
       </w:pPr>
       <w:r>
-        <w:t xml:space="preserve">User enters data for event</w:t>
+        <w:t xml:space="preserve">Click to delete</w:t>
+      </w:r>
+    </w:p>
+    <w:p>
+      <w:pPr>
+        <w:numPr>
+          <w:ilvl w:val="1"/>
+          <w:numId w:val="1019"/>
+        </w:numPr>
+        <w:pStyle w:val="Compact"/>
+      </w:pPr>
+      <w:r>
+        <w:t xml:space="preserve">Confirm deletion</w:t>
       </w:r>
     </w:p>
     <w:p>
@@ -1925,7 +2086,7 @@
         <w:pStyle w:val="Compact"/>
       </w:pPr>
       <w:r>
-        <w:t xml:space="preserve">Postconditions: Event is added to calendar</w:t>
+        <w:t xml:space="preserve">Postconditions: Event is deleted from calendar</w:t>
       </w:r>
     </w:p>
     <w:p>
@@ -1937,7 +2098,7 @@
         <w:pStyle w:val="Compact"/>
       </w:pPr>
       <w:r>
-        <w:t xml:space="preserve">Requirements: None</w:t>
+        <w:t xml:space="preserve">Requirements: To update all users invited to event</w:t>
       </w:r>
     </w:p>
     <w:p>
@@ -1949,29 +2110,18 @@
         <w:pStyle w:val="Compact"/>
       </w:pPr>
       <w:r>
-        <w:t xml:space="preserve">Other requirements: in order to invite users to an event, you must be in a server with them</w:t>
-      </w:r>
-    </w:p>
-    <w:p>
-      <w:pPr>
-        <w:numPr>
-          <w:ilvl w:val="0"/>
-          <w:numId w:val="1018"/>
-        </w:numPr>
-        <w:pStyle w:val="Compact"/>
-      </w:pPr>
-      <w:r>
         <w:t xml:space="preserve">Interface Requirements: Home page screen</w:t>
       </w:r>
     </w:p>
     <w:bookmarkEnd w:id="50"/>
-    <w:bookmarkStart w:id="51" w:name="remove-event"/>
-    <w:p>
-      <w:pPr>
-        <w:pStyle w:val="Heading4"/>
-      </w:pPr>
-      <w:r>
-        <w:t xml:space="preserve">3.8.2 Remove event</w:t>
+    <w:bookmarkEnd w:id="51"/>
+    <w:bookmarkStart w:id="52" w:name="set-preferencessettings"/>
+    <w:p>
+      <w:pPr>
+        <w:pStyle w:val="Heading3"/>
+      </w:pPr>
+      <w:r>
+        <w:t xml:space="preserve">3.7 Set preferences/settings</w:t>
       </w:r>
     </w:p>
     <w:p>
@@ -1983,7 +2133,19 @@
         <w:pStyle w:val="Compact"/>
       </w:pPr>
       <w:r>
-        <w:t xml:space="preserve">Preconditions: Must have an existing event</w:t>
+        <w:t xml:space="preserve">Actors: User and Server Admin</w:t>
+      </w:r>
+    </w:p>
+    <w:p>
+      <w:pPr>
+        <w:numPr>
+          <w:ilvl w:val="0"/>
+          <w:numId w:val="1020"/>
+        </w:numPr>
+        <w:pStyle w:val="Compact"/>
+      </w:pPr>
+      <w:r>
+        <w:t xml:space="preserve">Preconditions: Must have an account</w:t>
       </w:r>
     </w:p>
     <w:p>
@@ -2007,7 +2169,7 @@
         <w:pStyle w:val="Compact"/>
       </w:pPr>
       <w:r>
-        <w:t xml:space="preserve">Select event</w:t>
+        <w:t xml:space="preserve">Open settings menu</w:t>
       </w:r>
     </w:p>
     <w:p>
@@ -2019,7 +2181,7 @@
         <w:pStyle w:val="Compact"/>
       </w:pPr>
       <w:r>
-        <w:t xml:space="preserve">Click to delete</w:t>
+        <w:t xml:space="preserve">Change settings</w:t>
       </w:r>
     </w:p>
     <w:p>
@@ -2031,7 +2193,7 @@
         <w:pStyle w:val="Compact"/>
       </w:pPr>
       <w:r>
-        <w:t xml:space="preserve">Confirm deletion</w:t>
+        <w:t xml:space="preserve">Apply changes</w:t>
       </w:r>
     </w:p>
     <w:p>
@@ -2043,7 +2205,7 @@
         <w:pStyle w:val="Compact"/>
       </w:pPr>
       <w:r>
-        <w:t xml:space="preserve">Postconditions: Event is deleted from calendar</w:t>
+        <w:t xml:space="preserve">Postconditions: Changes are saved if any were made</w:t>
       </w:r>
     </w:p>
     <w:p>
@@ -2055,7 +2217,7 @@
         <w:pStyle w:val="Compact"/>
       </w:pPr>
       <w:r>
-        <w:t xml:space="preserve">Requirements: To update all users invited to event</w:t>
+        <w:t xml:space="preserve">Requirements: Edit profile, application settings</w:t>
       </w:r>
     </w:p>
     <w:p>
@@ -2067,18 +2229,17 @@
         <w:pStyle w:val="Compact"/>
       </w:pPr>
       <w:r>
-        <w:t xml:space="preserve">Interface Requirements: Home page screen</w:t>
-      </w:r>
-    </w:p>
-    <w:bookmarkEnd w:id="51"/>
+        <w:t xml:space="preserve">Interface Requirements: Settings screen</w:t>
+      </w:r>
+    </w:p>
     <w:bookmarkEnd w:id="52"/>
-    <w:bookmarkStart w:id="53" w:name="set-preferencessettings"/>
+    <w:bookmarkStart w:id="53" w:name="configure-server-permissions"/>
     <w:p>
       <w:pPr>
         <w:pStyle w:val="Heading3"/>
       </w:pPr>
       <w:r>
-        <w:t xml:space="preserve">3.9 Set preferences/settings</w:t>
+        <w:t xml:space="preserve">3.8 Configure server permissions</w:t>
       </w:r>
     </w:p>
     <w:p>
@@ -2090,7 +2251,7 @@
         <w:pStyle w:val="Compact"/>
       </w:pPr>
       <w:r>
-        <w:t xml:space="preserve">Actors: User and Server Admin</w:t>
+        <w:t xml:space="preserve">Actors: Server Admin</w:t>
       </w:r>
     </w:p>
     <w:p>
@@ -2102,7 +2263,7 @@
         <w:pStyle w:val="Compact"/>
       </w:pPr>
       <w:r>
-        <w:t xml:space="preserve">Preconditions: Must have an account</w:t>
+        <w:t xml:space="preserve">Preconditions: None</w:t>
       </w:r>
     </w:p>
     <w:p>
@@ -2126,7 +2287,7 @@
         <w:pStyle w:val="Compact"/>
       </w:pPr>
       <w:r>
-        <w:t xml:space="preserve">Open settings menu</w:t>
+        <w:t xml:space="preserve">Open server settings</w:t>
       </w:r>
     </w:p>
     <w:p>
@@ -2138,7 +2299,7 @@
         <w:pStyle w:val="Compact"/>
       </w:pPr>
       <w:r>
-        <w:t xml:space="preserve">Change settings</w:t>
+        <w:t xml:space="preserve">Configure settings</w:t>
       </w:r>
     </w:p>
     <w:p>
@@ -2150,7 +2311,7 @@
         <w:pStyle w:val="Compact"/>
       </w:pPr>
       <w:r>
-        <w:t xml:space="preserve">Apply changes</w:t>
+        <w:t xml:space="preserve">Save settings</w:t>
       </w:r>
     </w:p>
     <w:p>
@@ -2162,7 +2323,7 @@
         <w:pStyle w:val="Compact"/>
       </w:pPr>
       <w:r>
-        <w:t xml:space="preserve">Postconditions: Changes are saved if any were made</w:t>
+        <w:t xml:space="preserve">Postconditions: The server preferences will be updated if anything changed.</w:t>
       </w:r>
     </w:p>
     <w:p>
@@ -2174,7 +2335,10 @@
         <w:pStyle w:val="Compact"/>
       </w:pPr>
       <w:r>
-        <w:t xml:space="preserve">Requirements: Edit profile, application settings</w:t>
+        <w:t xml:space="preserve">Requirements: None</w:t>
+      </w:r>
+      <w:r>
+        <w:br/>
       </w:r>
     </w:p>
     <w:p>
@@ -2186,17 +2350,17 @@
         <w:pStyle w:val="Compact"/>
       </w:pPr>
       <w:r>
-        <w:t xml:space="preserve">Interface Requirements: Settings screen</w:t>
+        <w:t xml:space="preserve">Interface Requirements: Server configuration screen</w:t>
       </w:r>
     </w:p>
     <w:bookmarkEnd w:id="53"/>
-    <w:bookmarkStart w:id="54" w:name="configure-server-permissions"/>
+    <w:bookmarkStart w:id="54" w:name="remove-users"/>
     <w:p>
       <w:pPr>
         <w:pStyle w:val="Heading3"/>
       </w:pPr>
       <w:r>
-        <w:t xml:space="preserve">3.10 Configure server permissions</w:t>
+        <w:t xml:space="preserve">3.9 Remove Users</w:t>
       </w:r>
     </w:p>
     <w:p>
@@ -2220,7 +2384,7 @@
         <w:pStyle w:val="Compact"/>
       </w:pPr>
       <w:r>
-        <w:t xml:space="preserve">Preconditions: None</w:t>
+        <w:t xml:space="preserve">Preconditions: Have users in a server</w:t>
       </w:r>
     </w:p>
     <w:p>
@@ -2244,7 +2408,7 @@
         <w:pStyle w:val="Compact"/>
       </w:pPr>
       <w:r>
-        <w:t xml:space="preserve">Open server settings</w:t>
+        <w:t xml:space="preserve">Select user in server</w:t>
       </w:r>
     </w:p>
     <w:p>
@@ -2256,7 +2420,7 @@
         <w:pStyle w:val="Compact"/>
       </w:pPr>
       <w:r>
-        <w:t xml:space="preserve">Configure settings</w:t>
+        <w:t xml:space="preserve">Delete user from server</w:t>
       </w:r>
     </w:p>
     <w:p>
@@ -2268,7 +2432,7 @@
         <w:pStyle w:val="Compact"/>
       </w:pPr>
       <w:r>
-        <w:t xml:space="preserve">Save settings</w:t>
+        <w:t xml:space="preserve">Confirmation on doing so</w:t>
       </w:r>
     </w:p>
     <w:p>
@@ -2280,7 +2444,7 @@
         <w:pStyle w:val="Compact"/>
       </w:pPr>
       <w:r>
-        <w:t xml:space="preserve">Postconditions: The server preferences will be updated if anything changed.</w:t>
+        <w:t xml:space="preserve">Postconditions: remove user from record of server</w:t>
       </w:r>
     </w:p>
     <w:p>
@@ -2294,9 +2458,6 @@
       <w:r>
         <w:t xml:space="preserve">Requirements: None</w:t>
       </w:r>
-      <w:r>
-        <w:br/>
-      </w:r>
     </w:p>
     <w:p>
       <w:pPr>
@@ -2307,17 +2468,17 @@
         <w:pStyle w:val="Compact"/>
       </w:pPr>
       <w:r>
-        <w:t xml:space="preserve">Interface Requirements: Server configuration screen</w:t>
+        <w:t xml:space="preserve">Interface Requirements: Server screen, message to confirm</w:t>
       </w:r>
     </w:p>
     <w:bookmarkEnd w:id="54"/>
-    <w:bookmarkStart w:id="55" w:name="remove-users"/>
+    <w:bookmarkStart w:id="55" w:name="delete-server"/>
     <w:p>
       <w:pPr>
         <w:pStyle w:val="Heading3"/>
       </w:pPr>
       <w:r>
-        <w:t xml:space="preserve">3.11 Remove Users</w:t>
+        <w:t xml:space="preserve">3.10 Delete Server</w:t>
       </w:r>
     </w:p>
     <w:p>
@@ -2341,7 +2502,7 @@
         <w:pStyle w:val="Compact"/>
       </w:pPr>
       <w:r>
-        <w:t xml:space="preserve">Preconditions: Have users in a server</w:t>
+        <w:t xml:space="preserve">Preconditions: None</w:t>
       </w:r>
     </w:p>
     <w:p>
@@ -2365,7 +2526,7 @@
         <w:pStyle w:val="Compact"/>
       </w:pPr>
       <w:r>
-        <w:t xml:space="preserve">Select user in server</w:t>
+        <w:t xml:space="preserve">Go to settings</w:t>
       </w:r>
     </w:p>
     <w:p>
@@ -2377,7 +2538,7 @@
         <w:pStyle w:val="Compact"/>
       </w:pPr>
       <w:r>
-        <w:t xml:space="preserve">Delete user from server</w:t>
+        <w:t xml:space="preserve">Select to delete</w:t>
       </w:r>
     </w:p>
     <w:p>
@@ -2389,7 +2550,7 @@
         <w:pStyle w:val="Compact"/>
       </w:pPr>
       <w:r>
-        <w:t xml:space="preserve">Confirmation on doing so</w:t>
+        <w:t xml:space="preserve">Confirmation to delete server, mention it is not reversible</w:t>
       </w:r>
     </w:p>
     <w:p>
@@ -2401,7 +2562,7 @@
         <w:pStyle w:val="Compact"/>
       </w:pPr>
       <w:r>
-        <w:t xml:space="preserve">Postconditions: remove user from record of server</w:t>
+        <w:t xml:space="preserve">Postconditions: deletes the server</w:t>
       </w:r>
     </w:p>
     <w:p>
@@ -2425,17 +2586,17 @@
         <w:pStyle w:val="Compact"/>
       </w:pPr>
       <w:r>
-        <w:t xml:space="preserve">Interface Requirements: Server screen, message to confirm</w:t>
+        <w:t xml:space="preserve">Interface Requirements: Server screen, setting screen, message to confirm</w:t>
       </w:r>
     </w:p>
     <w:bookmarkEnd w:id="55"/>
-    <w:bookmarkStart w:id="56" w:name="delete-server"/>
+    <w:bookmarkStart w:id="56" w:name="invite-users-to-server"/>
     <w:p>
       <w:pPr>
         <w:pStyle w:val="Heading3"/>
       </w:pPr>
       <w:r>
-        <w:t xml:space="preserve">3.12 Delete Server</w:t>
+        <w:t xml:space="preserve">3.11 Invite users to server</w:t>
       </w:r>
     </w:p>
     <w:p>
@@ -2447,7 +2608,7 @@
         <w:pStyle w:val="Compact"/>
       </w:pPr>
       <w:r>
-        <w:t xml:space="preserve">Actors: Server Admin</w:t>
+        <w:t xml:space="preserve">Actors: User and Server Admin</w:t>
       </w:r>
     </w:p>
     <w:p>
@@ -2459,7 +2620,7 @@
         <w:pStyle w:val="Compact"/>
       </w:pPr>
       <w:r>
-        <w:t xml:space="preserve">Preconditions: None</w:t>
+        <w:t xml:space="preserve">Preconditions: Must have received a code</w:t>
       </w:r>
     </w:p>
     <w:p>
@@ -2483,7 +2644,7 @@
         <w:pStyle w:val="Compact"/>
       </w:pPr>
       <w:r>
-        <w:t xml:space="preserve">Go to settings</w:t>
+        <w:t xml:space="preserve">Select the invite user option</w:t>
       </w:r>
     </w:p>
     <w:p>
@@ -2495,19 +2656,7 @@
         <w:pStyle w:val="Compact"/>
       </w:pPr>
       <w:r>
-        <w:t xml:space="preserve">Select to delete</w:t>
-      </w:r>
-    </w:p>
-    <w:p>
-      <w:pPr>
-        <w:numPr>
-          <w:ilvl w:val="1"/>
-          <w:numId w:val="1029"/>
-        </w:numPr>
-        <w:pStyle w:val="Compact"/>
-      </w:pPr>
-      <w:r>
-        <w:t xml:space="preserve">Confirmation to delete server, mention it is not reversible</w:t>
+        <w:t xml:space="preserve">Enter username of user to invite</w:t>
       </w:r>
     </w:p>
     <w:p>
@@ -2519,7 +2668,7 @@
         <w:pStyle w:val="Compact"/>
       </w:pPr>
       <w:r>
-        <w:t xml:space="preserve">Postconditions: deletes the server</w:t>
+        <w:t xml:space="preserve">Postconditions: Sends invite notification to user asking them to join the server.</w:t>
       </w:r>
     </w:p>
     <w:p>
@@ -2531,7 +2680,7 @@
         <w:pStyle w:val="Compact"/>
       </w:pPr>
       <w:r>
-        <w:t xml:space="preserve">Requirements: None</w:t>
+        <w:t xml:space="preserve">Requirements: If user does not exist, invite is not sent.</w:t>
       </w:r>
     </w:p>
     <w:p>
@@ -2543,17 +2692,27 @@
         <w:pStyle w:val="Compact"/>
       </w:pPr>
       <w:r>
-        <w:t xml:space="preserve">Interface Requirements: Server screen, setting screen, message to confirm</w:t>
+        <w:t xml:space="preserve">Interface Requirements: Server screen</w:t>
       </w:r>
     </w:p>
     <w:bookmarkEnd w:id="56"/>
-    <w:bookmarkStart w:id="57" w:name="invite-users-to-server"/>
+    <w:bookmarkEnd w:id="57"/>
+    <w:bookmarkStart w:id="62" w:name="non-functional-requirements"/>
+    <w:p>
+      <w:pPr>
+        <w:pStyle w:val="Heading2"/>
+      </w:pPr>
+      <w:r>
+        <w:t xml:space="preserve">4.0 Non-functional Requirements</w:t>
+      </w:r>
+    </w:p>
+    <w:bookmarkStart w:id="58" w:name="other-systems"/>
     <w:p>
       <w:pPr>
         <w:pStyle w:val="Heading3"/>
       </w:pPr>
       <w:r>
-        <w:t xml:space="preserve">3.13 Invite users to server</w:t>
+        <w:t xml:space="preserve">4.1 Other systems</w:t>
       </w:r>
     </w:p>
     <w:p>
@@ -2565,7 +2724,7 @@
         <w:pStyle w:val="Compact"/>
       </w:pPr>
       <w:r>
-        <w:t xml:space="preserve">Actors: User and Server Admin</w:t>
+        <w:t xml:space="preserve">Database server</w:t>
       </w:r>
     </w:p>
     <w:p>
@@ -2577,152 +2736,36 @@
         <w:pStyle w:val="Compact"/>
       </w:pPr>
       <w:r>
-        <w:t xml:space="preserve">Preconditions: Must have received a code</w:t>
-      </w:r>
-    </w:p>
-    <w:p>
-      <w:pPr>
-        <w:numPr>
-          <w:ilvl w:val="0"/>
-          <w:numId w:val="1030"/>
-        </w:numPr>
-        <w:pStyle w:val="Compact"/>
-      </w:pPr>
-      <w:r>
-        <w:t xml:space="preserve">Flow of events:</w:t>
-      </w:r>
-    </w:p>
-    <w:p>
-      <w:pPr>
-        <w:numPr>
-          <w:ilvl w:val="1"/>
+        <w:t xml:space="preserve">Web Server System</w:t>
+      </w:r>
+    </w:p>
+    <w:bookmarkEnd w:id="58"/>
+    <w:bookmarkStart w:id="59" w:name="security"/>
+    <w:p>
+      <w:pPr>
+        <w:pStyle w:val="Heading3"/>
+      </w:pPr>
+      <w:r>
+        <w:t xml:space="preserve">4.2 Security</w:t>
+      </w:r>
+    </w:p>
+    <w:p>
+      <w:pPr>
+        <w:numPr>
+          <w:ilvl w:val="0"/>
           <w:numId w:val="1031"/>
         </w:numPr>
         <w:pStyle w:val="Compact"/>
       </w:pPr>
       <w:r>
-        <w:t xml:space="preserve">Select the invite user option</w:t>
-      </w:r>
-    </w:p>
-    <w:p>
-      <w:pPr>
-        <w:numPr>
-          <w:ilvl w:val="1"/>
+        <w:t xml:space="preserve">SSL Certificate</w:t>
+      </w:r>
+    </w:p>
+    <w:p>
+      <w:pPr>
+        <w:numPr>
+          <w:ilvl w:val="0"/>
           <w:numId w:val="1031"/>
-        </w:numPr>
-        <w:pStyle w:val="Compact"/>
-      </w:pPr>
-      <w:r>
-        <w:t xml:space="preserve">Enter username of user to invite</w:t>
-      </w:r>
-    </w:p>
-    <w:p>
-      <w:pPr>
-        <w:numPr>
-          <w:ilvl w:val="0"/>
-          <w:numId w:val="1030"/>
-        </w:numPr>
-        <w:pStyle w:val="Compact"/>
-      </w:pPr>
-      <w:r>
-        <w:t xml:space="preserve">Postconditions: Sends invite notification to user asking them to join the server.</w:t>
-      </w:r>
-    </w:p>
-    <w:p>
-      <w:pPr>
-        <w:numPr>
-          <w:ilvl w:val="0"/>
-          <w:numId w:val="1030"/>
-        </w:numPr>
-        <w:pStyle w:val="Compact"/>
-      </w:pPr>
-      <w:r>
-        <w:t xml:space="preserve">Requirements: If user does not exist, invite is not sent.</w:t>
-      </w:r>
-    </w:p>
-    <w:p>
-      <w:pPr>
-        <w:numPr>
-          <w:ilvl w:val="0"/>
-          <w:numId w:val="1030"/>
-        </w:numPr>
-        <w:pStyle w:val="Compact"/>
-      </w:pPr>
-      <w:r>
-        <w:t xml:space="preserve">Interface Requirements: Server screen</w:t>
-      </w:r>
-    </w:p>
-    <w:bookmarkEnd w:id="57"/>
-    <w:bookmarkEnd w:id="58"/>
-    <w:bookmarkStart w:id="63" w:name="non-functional-requirements"/>
-    <w:p>
-      <w:pPr>
-        <w:pStyle w:val="Heading2"/>
-      </w:pPr>
-      <w:r>
-        <w:t xml:space="preserve">4.0 Non-functional Requirements</w:t>
-      </w:r>
-    </w:p>
-    <w:bookmarkStart w:id="59" w:name="other-systems"/>
-    <w:p>
-      <w:pPr>
-        <w:pStyle w:val="Heading3"/>
-      </w:pPr>
-      <w:r>
-        <w:t xml:space="preserve">4.1 Other systems</w:t>
-      </w:r>
-    </w:p>
-    <w:p>
-      <w:pPr>
-        <w:numPr>
-          <w:ilvl w:val="0"/>
-          <w:numId w:val="1032"/>
-        </w:numPr>
-        <w:pStyle w:val="Compact"/>
-      </w:pPr>
-      <w:r>
-        <w:t xml:space="preserve">Database server</w:t>
-      </w:r>
-    </w:p>
-    <w:p>
-      <w:pPr>
-        <w:numPr>
-          <w:ilvl w:val="0"/>
-          <w:numId w:val="1032"/>
-        </w:numPr>
-        <w:pStyle w:val="Compact"/>
-      </w:pPr>
-      <w:r>
-        <w:t xml:space="preserve">Web Server System</w:t>
-      </w:r>
-    </w:p>
-    <w:bookmarkEnd w:id="59"/>
-    <w:bookmarkStart w:id="60" w:name="security"/>
-    <w:p>
-      <w:pPr>
-        <w:pStyle w:val="Heading3"/>
-      </w:pPr>
-      <w:r>
-        <w:t xml:space="preserve">4.2 Security</w:t>
-      </w:r>
-    </w:p>
-    <w:p>
-      <w:pPr>
-        <w:numPr>
-          <w:ilvl w:val="0"/>
-          <w:numId w:val="1033"/>
-        </w:numPr>
-        <w:pStyle w:val="Compact"/>
-      </w:pPr>
-      <w:r>
-        <w:t xml:space="preserve">SSL Certificate</w:t>
-      </w:r>
-    </w:p>
-    <w:p>
-      <w:pPr>
-        <w:numPr>
-          <w:ilvl w:val="0"/>
-          <w:numId w:val="1033"/>
         </w:numPr>
         <w:pStyle w:val="Compact"/>
       </w:pPr>
@@ -2746,8 +2789,8 @@
         <w:t xml:space="preserve">bits of entropy and will be salted before being stored in our database</w:t>
       </w:r>
     </w:p>
-    <w:bookmarkEnd w:id="60"/>
-    <w:bookmarkStart w:id="61" w:name="performance"/>
+    <w:bookmarkEnd w:id="59"/>
+    <w:bookmarkStart w:id="60" w:name="performance"/>
     <w:p>
       <w:pPr>
         <w:pStyle w:val="Heading3"/>
@@ -2760,7 +2803,7 @@
       <w:pPr>
         <w:numPr>
           <w:ilvl w:val="0"/>
-          <w:numId w:val="1034"/>
+          <w:numId w:val="1032"/>
         </w:numPr>
         <w:pStyle w:val="Compact"/>
       </w:pPr>
@@ -2782,7 +2825,7 @@
       <w:pPr>
         <w:numPr>
           <w:ilvl w:val="0"/>
-          <w:numId w:val="1034"/>
+          <w:numId w:val="1032"/>
         </w:numPr>
         <w:pStyle w:val="Compact"/>
       </w:pPr>
@@ -2804,7 +2847,7 @@
       <w:pPr>
         <w:numPr>
           <w:ilvl w:val="0"/>
-          <w:numId w:val="1034"/>
+          <w:numId w:val="1032"/>
         </w:numPr>
         <w:pStyle w:val="Compact"/>
       </w:pPr>
@@ -2812,31 +2855,43 @@
         <w:t xml:space="preserve">For self testing purposes the application can be self hosted and ran without external parties needing to set up anything</w:t>
       </w:r>
     </w:p>
+    <w:p>
+      <w:pPr>
+        <w:numPr>
+          <w:ilvl w:val="0"/>
+          <w:numId w:val="1032"/>
+        </w:numPr>
+        <w:pStyle w:val="Compact"/>
+      </w:pPr>
+      <w:r>
+        <w:t xml:space="preserve">We would like to support up to 10 concurrent users. We believe this is enough to demonstrate the features listed and provide a better proof of concept before scaling the application would be required.</w:t>
+      </w:r>
+    </w:p>
+    <w:bookmarkEnd w:id="60"/>
+    <w:bookmarkStart w:id="61" w:name="maintainability"/>
+    <w:p>
+      <w:pPr>
+        <w:pStyle w:val="Heading3"/>
+      </w:pPr>
+      <w:r>
+        <w:t xml:space="preserve">4.4 Maintainability</w:t>
+      </w:r>
+    </w:p>
+    <w:p>
+      <w:pPr>
+        <w:numPr>
+          <w:ilvl w:val="0"/>
+          <w:numId w:val="1033"/>
+        </w:numPr>
+        <w:pStyle w:val="Compact"/>
+      </w:pPr>
+      <w:r>
+        <w:t xml:space="preserve">The program will have an open source license on Github. This will allow for a central location for issues regarding the application to be stored. On a per issue basis, we will try to fix any security critical or performance critical bugs. Quality of life and small improvements will be left up to the community to add unless an overwhelming demand is presented.</w:t>
+      </w:r>
+    </w:p>
     <w:bookmarkEnd w:id="61"/>
-    <w:bookmarkStart w:id="62" w:name="maintainability"/>
-    <w:p>
-      <w:pPr>
-        <w:pStyle w:val="Heading3"/>
-      </w:pPr>
-      <w:r>
-        <w:t xml:space="preserve">4.4 Maintainability</w:t>
-      </w:r>
-    </w:p>
-    <w:p>
-      <w:pPr>
-        <w:numPr>
-          <w:ilvl w:val="0"/>
-          <w:numId w:val="1035"/>
-        </w:numPr>
-        <w:pStyle w:val="Compact"/>
-      </w:pPr>
-      <w:r>
-        <w:t xml:space="preserve">The program will have an open source license on Github. This will allow for a central location for issues regarding the application to be stored. On a per issue basis, we will try to fix any security critical or performance critical bugs. Quality of life and small improvements will be left up to the community to add unless an overwhelming demand is presented.</w:t>
-      </w:r>
-    </w:p>
     <w:bookmarkEnd w:id="62"/>
-    <w:bookmarkEnd w:id="63"/>
-    <w:bookmarkStart w:id="67" w:name="architecture"/>
+    <w:bookmarkStart w:id="66" w:name="architecture"/>
     <w:p>
       <w:pPr>
         <w:pStyle w:val="Heading2"/>
@@ -2854,18 +2909,18 @@
           <wp:inline>
             <wp:extent cx="5334000" cy="2527852"/>
             <wp:effectExtent b="0" l="0" r="0" t="0"/>
-            <wp:docPr descr="Hardware Architecture" title="" id="65" name="Picture"/>
+            <wp:docPr descr="Hardware Architecture" title="" id="64" name="Picture"/>
             <a:graphic>
               <a:graphicData uri="http://schemas.openxmlformats.org/drawingml/2006/picture">
                 <pic:pic>
                   <pic:nvPicPr>
-                    <pic:cNvPr descr="./Images/architecture.jpg" id="66" name="Picture"/>
+                    <pic:cNvPr descr="./Images/architecture.jpg" id="65" name="Picture"/>
                     <pic:cNvPicPr>
                       <a:picLocks noChangeArrowheads="1" noChangeAspect="1"/>
                     </pic:cNvPicPr>
                   </pic:nvPicPr>
                   <pic:blipFill>
-                    <a:blip r:embed="rId64"/>
+                    <a:blip r:embed="rId63"/>
                     <a:stretch>
                       <a:fillRect/>
                     </a:stretch>
@@ -2900,107 +2955,147 @@
         <w:t xml:space="preserve">Hardware Architecture</w:t>
       </w:r>
     </w:p>
+    <w:bookmarkEnd w:id="66"/>
+    <w:bookmarkStart w:id="72" w:name="agreed-to"/>
+    <w:p>
+      <w:pPr>
+        <w:pStyle w:val="Heading2"/>
+      </w:pPr>
+      <w:r>
+        <w:t xml:space="preserve">AGREED TO:</w:t>
+      </w:r>
+    </w:p>
+    <w:bookmarkStart w:id="71" w:name="supervisor"/>
+    <w:p>
+      <w:pPr>
+        <w:pStyle w:val="Heading3"/>
+      </w:pPr>
+      <w:r>
+        <w:t xml:space="preserve">Supervisor</w:t>
+      </w:r>
+    </w:p>
+    <w:bookmarkStart w:id="67" w:name="signature"/>
+    <w:p>
+      <w:pPr>
+        <w:pStyle w:val="Heading4"/>
+      </w:pPr>
+      <w:r>
+        <w:t xml:space="preserve">Signature</w:t>
+      </w:r>
+    </w:p>
     <w:bookmarkEnd w:id="67"/>
-    <w:bookmarkStart w:id="73" w:name="agreed-to"/>
-    <w:p>
-      <w:pPr>
-        <w:pStyle w:val="Heading2"/>
-      </w:pPr>
-      <w:r>
-        <w:t xml:space="preserve">AGREED TO:</w:t>
-      </w:r>
-    </w:p>
-    <w:bookmarkStart w:id="72" w:name="supervisor"/>
-    <w:p>
-      <w:pPr>
-        <w:pStyle w:val="Heading3"/>
-      </w:pPr>
-      <w:r>
-        <w:t xml:space="preserve">Supervisor</w:t>
-      </w:r>
-    </w:p>
-    <w:bookmarkStart w:id="68" w:name="signature"/>
+    <w:bookmarkStart w:id="68" w:name="name-dr-schwesinger"/>
     <w:p>
       <w:pPr>
         <w:pStyle w:val="Heading4"/>
       </w:pPr>
       <w:r>
-        <w:t xml:space="preserve">Signature</w:t>
+        <w:t xml:space="preserve">Name: Dr Schwesinger</w:t>
       </w:r>
     </w:p>
     <w:bookmarkEnd w:id="68"/>
-    <w:bookmarkStart w:id="69" w:name="name-dr-schwesinger"/>
+    <w:bookmarkStart w:id="69" w:name="title"/>
     <w:p>
       <w:pPr>
         <w:pStyle w:val="Heading4"/>
       </w:pPr>
       <w:r>
-        <w:t xml:space="preserve">Name: Dr Schwesinger</w:t>
+        <w:t xml:space="preserve">Title:</w:t>
       </w:r>
     </w:p>
     <w:bookmarkEnd w:id="69"/>
-    <w:bookmarkStart w:id="70" w:name="title"/>
+    <w:bookmarkStart w:id="70" w:name="date"/>
     <w:p>
       <w:pPr>
         <w:pStyle w:val="Heading4"/>
       </w:pPr>
       <w:r>
-        <w:t xml:space="preserve">Title:</w:t>
+        <w:t xml:space="preserve">Date:</w:t>
       </w:r>
     </w:p>
     <w:bookmarkEnd w:id="70"/>
-    <w:bookmarkStart w:id="71" w:name="date"/>
-    <w:p>
-      <w:pPr>
-        <w:pStyle w:val="Heading4"/>
-      </w:pPr>
-      <w:r>
-        <w:t xml:space="preserve">Date:</w:t>
-      </w:r>
-    </w:p>
     <w:bookmarkEnd w:id="71"/>
     <w:bookmarkEnd w:id="72"/>
+    <w:bookmarkStart w:id="90" w:name="agreed-to-1"/>
+    <w:p>
+      <w:pPr>
+        <w:pStyle w:val="Heading2"/>
+      </w:pPr>
+      <w:r>
+        <w:t xml:space="preserve">AGREED TO:</w:t>
+      </w:r>
+    </w:p>
+    <w:bookmarkStart w:id="73" w:name="team-members"/>
+    <w:p>
+      <w:pPr>
+        <w:pStyle w:val="Heading4"/>
+      </w:pPr>
+      <w:r>
+        <w:t xml:space="preserve">Team members</w:t>
+      </w:r>
+    </w:p>
     <w:bookmarkEnd w:id="73"/>
-    <w:bookmarkStart w:id="89" w:name="agreed-to-1"/>
-    <w:p>
-      <w:pPr>
-        <w:pStyle w:val="Heading2"/>
-      </w:pPr>
-      <w:r>
-        <w:t xml:space="preserve">AGREED TO:</w:t>
-      </w:r>
-    </w:p>
-    <w:bookmarkStart w:id="74" w:name="team-members"/>
+    <w:bookmarkStart w:id="74" w:name="signature-1"/>
     <w:p>
       <w:pPr>
         <w:pStyle w:val="Heading4"/>
       </w:pPr>
       <w:r>
-        <w:t xml:space="preserve">Team members</w:t>
+        <w:t xml:space="preserve">Signature</w:t>
       </w:r>
     </w:p>
     <w:bookmarkEnd w:id="74"/>
-    <w:bookmarkStart w:id="75" w:name="signature-1"/>
+    <w:bookmarkStart w:id="75" w:name="name-hamad-ahmed"/>
     <w:p>
       <w:pPr>
         <w:pStyle w:val="Heading4"/>
       </w:pPr>
       <w:r>
+        <w:t xml:space="preserve">Name: Hamad Ahmed</w:t>
+      </w:r>
+    </w:p>
+    <w:bookmarkEnd w:id="75"/>
+    <w:bookmarkStart w:id="76" w:name="title-1"/>
+    <w:p>
+      <w:pPr>
+        <w:pStyle w:val="Heading4"/>
+      </w:pPr>
+      <w:r>
+        <w:t xml:space="preserve">Title:</w:t>
+      </w:r>
+    </w:p>
+    <w:bookmarkEnd w:id="76"/>
+    <w:bookmarkStart w:id="77" w:name="date-1"/>
+    <w:p>
+      <w:pPr>
+        <w:pStyle w:val="Heading4"/>
+      </w:pPr>
+      <w:r>
+        <w:t xml:space="preserve">Date:</w:t>
+      </w:r>
+    </w:p>
+    <w:bookmarkEnd w:id="77"/>
+    <w:bookmarkStart w:id="78" w:name="signature-2"/>
+    <w:p>
+      <w:pPr>
+        <w:pStyle w:val="Heading4"/>
+      </w:pPr>
+      <w:r>
         <w:t xml:space="preserve">Signature</w:t>
       </w:r>
     </w:p>
-    <w:bookmarkEnd w:id="75"/>
-    <w:bookmarkStart w:id="76" w:name="name-hamad-ahmed"/>
+    <w:bookmarkEnd w:id="78"/>
+    <w:bookmarkStart w:id="79" w:name="name-gabe-leffew"/>
     <w:p>
       <w:pPr>
         <w:pStyle w:val="Heading4"/>
       </w:pPr>
       <w:r>
-        <w:t xml:space="preserve">Name: Hamad Ahmed</w:t>
-      </w:r>
-    </w:p>
-    <w:bookmarkEnd w:id="76"/>
-    <w:bookmarkStart w:id="77" w:name="title-1"/>
+        <w:t xml:space="preserve">Name: Gabe Leffew</w:t>
+      </w:r>
+    </w:p>
+    <w:bookmarkEnd w:id="79"/>
+    <w:bookmarkStart w:id="80" w:name="title-2"/>
     <w:p>
       <w:pPr>
         <w:pStyle w:val="Heading4"/>
@@ -3009,8 +3104,8 @@
         <w:t xml:space="preserve">Title:</w:t>
       </w:r>
     </w:p>
-    <w:bookmarkEnd w:id="77"/>
-    <w:bookmarkStart w:id="78" w:name="date-1"/>
+    <w:bookmarkEnd w:id="80"/>
+    <w:bookmarkStart w:id="81" w:name="date-2"/>
     <w:p>
       <w:pPr>
         <w:pStyle w:val="Heading4"/>
@@ -3019,38 +3114,68 @@
         <w:t xml:space="preserve">Date:</w:t>
       </w:r>
     </w:p>
-    <w:bookmarkEnd w:id="78"/>
-    <w:bookmarkStart w:id="79" w:name="team-members-1"/>
+    <w:bookmarkEnd w:id="81"/>
+    <w:bookmarkStart w:id="82" w:name="signature-3"/>
     <w:p>
       <w:pPr>
         <w:pStyle w:val="Heading4"/>
       </w:pPr>
       <w:r>
-        <w:t xml:space="preserve">Team members</w:t>
-      </w:r>
-    </w:p>
-    <w:bookmarkEnd w:id="79"/>
-    <w:bookmarkStart w:id="80" w:name="signature-2"/>
+        <w:t xml:space="preserve">Signature</w:t>
+      </w:r>
+    </w:p>
+    <w:bookmarkEnd w:id="82"/>
+    <w:bookmarkStart w:id="83" w:name="name-ben-lloyd"/>
     <w:p>
       <w:pPr>
         <w:pStyle w:val="Heading4"/>
       </w:pPr>
       <w:r>
+        <w:t xml:space="preserve">Name: Ben Lloyd</w:t>
+      </w:r>
+    </w:p>
+    <w:bookmarkEnd w:id="83"/>
+    <w:bookmarkStart w:id="84" w:name="title-3"/>
+    <w:p>
+      <w:pPr>
+        <w:pStyle w:val="Heading4"/>
+      </w:pPr>
+      <w:r>
+        <w:t xml:space="preserve">Title:</w:t>
+      </w:r>
+    </w:p>
+    <w:bookmarkEnd w:id="84"/>
+    <w:bookmarkStart w:id="85" w:name="date-3"/>
+    <w:p>
+      <w:pPr>
+        <w:pStyle w:val="Heading4"/>
+      </w:pPr>
+      <w:r>
+        <w:t xml:space="preserve">Date:</w:t>
+      </w:r>
+    </w:p>
+    <w:bookmarkEnd w:id="85"/>
+    <w:bookmarkStart w:id="86" w:name="signature-4"/>
+    <w:p>
+      <w:pPr>
+        <w:pStyle w:val="Heading4"/>
+      </w:pPr>
+      <w:r>
         <w:t xml:space="preserve">Signature</w:t>
       </w:r>
     </w:p>
-    <w:bookmarkEnd w:id="80"/>
-    <w:bookmarkStart w:id="81" w:name="name-gabe-leffew"/>
+    <w:bookmarkEnd w:id="86"/>
+    <w:bookmarkStart w:id="87" w:name="name-jesse-fullington"/>
     <w:p>
       <w:pPr>
         <w:pStyle w:val="Heading4"/>
       </w:pPr>
       <w:r>
-        <w:t xml:space="preserve">Name: Gabe Leffew</w:t>
-      </w:r>
-    </w:p>
-    <w:bookmarkEnd w:id="81"/>
-    <w:bookmarkStart w:id="82" w:name="title-2"/>
+        <w:t xml:space="preserve">Name: Jesse Fullington</w:t>
+      </w:r>
+    </w:p>
+    <w:bookmarkEnd w:id="87"/>
+    <w:bookmarkStart w:id="88" w:name="title-4"/>
     <w:p>
       <w:pPr>
         <w:pStyle w:val="Heading4"/>
@@ -3059,8 +3184,8 @@
         <w:t xml:space="preserve">Title:</w:t>
       </w:r>
     </w:p>
-    <w:bookmarkEnd w:id="82"/>
-    <w:bookmarkStart w:id="83" w:name="date-2"/>
+    <w:bookmarkEnd w:id="88"/>
+    <w:bookmarkStart w:id="89" w:name="date-4"/>
     <w:p>
       <w:pPr>
         <w:pStyle w:val="Heading4"/>
@@ -3069,59 +3194,9 @@
         <w:t xml:space="preserve">Date:</w:t>
       </w:r>
     </w:p>
-    <w:bookmarkEnd w:id="83"/>
-    <w:bookmarkStart w:id="84" w:name="team-members-2"/>
-    <w:p>
-      <w:pPr>
-        <w:pStyle w:val="Heading4"/>
-      </w:pPr>
-      <w:r>
-        <w:t xml:space="preserve">Team members</w:t>
-      </w:r>
-    </w:p>
-    <w:bookmarkEnd w:id="84"/>
-    <w:bookmarkStart w:id="85" w:name="signature-3"/>
-    <w:p>
-      <w:pPr>
-        <w:pStyle w:val="Heading4"/>
-      </w:pPr>
-      <w:r>
-        <w:t xml:space="preserve">Signature</w:t>
-      </w:r>
-    </w:p>
-    <w:bookmarkEnd w:id="85"/>
-    <w:bookmarkStart w:id="86" w:name="name-ben-lloyd"/>
-    <w:p>
-      <w:pPr>
-        <w:pStyle w:val="Heading4"/>
-      </w:pPr>
-      <w:r>
-        <w:t xml:space="preserve">Name: Ben Lloyd</w:t>
-      </w:r>
-    </w:p>
-    <w:bookmarkEnd w:id="86"/>
-    <w:bookmarkStart w:id="87" w:name="title-3"/>
-    <w:p>
-      <w:pPr>
-        <w:pStyle w:val="Heading4"/>
-      </w:pPr>
-      <w:r>
-        <w:t xml:space="preserve">Title:</w:t>
-      </w:r>
-    </w:p>
-    <w:bookmarkEnd w:id="87"/>
-    <w:bookmarkStart w:id="88" w:name="date-3"/>
-    <w:p>
-      <w:pPr>
-        <w:pStyle w:val="Heading4"/>
-      </w:pPr>
-      <w:r>
-        <w:t xml:space="preserve">Date:</w:t>
-      </w:r>
-    </w:p>
-    <w:bookmarkEnd w:id="88"/>
     <w:bookmarkEnd w:id="89"/>
     <w:bookmarkEnd w:id="90"/>
+    <w:bookmarkEnd w:id="91"/>
     <w:sectPr/>
   </w:body>
 </w:document>
@@ -3573,6 +3648,9 @@
     <w:abstractNumId w:val="991"/>
   </w:num>
   <w:num w:numId="1016">
+    <w:abstractNumId w:val="991"/>
+  </w:num>
+  <w:num w:numId="1017">
     <w:abstractNumId w:val="99411"/>
     <w:lvlOverride w:ilvl="0">
       <w:startOverride w:val="1"/>
@@ -3601,9 +3679,6 @@
     <w:lvlOverride w:ilvl="8">
       <w:startOverride w:val="1"/>
     </w:lvlOverride>
-  </w:num>
-  <w:num w:numId="1017">
-    <w:abstractNumId w:val="991"/>
   </w:num>
   <w:num w:numId="1018">
     <w:abstractNumId w:val="991"/>
@@ -3807,45 +3882,12 @@
     <w:abstractNumId w:val="991"/>
   </w:num>
   <w:num w:numId="1031">
-    <w:abstractNumId w:val="99411"/>
-    <w:lvlOverride w:ilvl="0">
-      <w:startOverride w:val="1"/>
-    </w:lvlOverride>
-    <w:lvlOverride w:ilvl="1">
-      <w:startOverride w:val="1"/>
-    </w:lvlOverride>
-    <w:lvlOverride w:ilvl="2">
-      <w:startOverride w:val="1"/>
-    </w:lvlOverride>
-    <w:lvlOverride w:ilvl="3">
-      <w:startOverride w:val="1"/>
-    </w:lvlOverride>
-    <w:lvlOverride w:ilvl="4">
-      <w:startOverride w:val="1"/>
-    </w:lvlOverride>
-    <w:lvlOverride w:ilvl="5">
-      <w:startOverride w:val="1"/>
-    </w:lvlOverride>
-    <w:lvlOverride w:ilvl="6">
-      <w:startOverride w:val="1"/>
-    </w:lvlOverride>
-    <w:lvlOverride w:ilvl="7">
-      <w:startOverride w:val="1"/>
-    </w:lvlOverride>
-    <w:lvlOverride w:ilvl="8">
-      <w:startOverride w:val="1"/>
-    </w:lvlOverride>
+    <w:abstractNumId w:val="991"/>
   </w:num>
   <w:num w:numId="1032">
     <w:abstractNumId w:val="991"/>
   </w:num>
   <w:num w:numId="1033">
-    <w:abstractNumId w:val="991"/>
-  </w:num>
-  <w:num w:numId="1034">
-    <w:abstractNumId w:val="991"/>
-  </w:num>
-  <w:num w:numId="1035">
     <w:abstractNumId w:val="991"/>
   </w:num>
 </w:numbering>

</xml_diff>